<commit_message>
Followup feature & image responsive
</commit_message>
<xml_diff>
--- a/AttendanceSystem/Database & Doc/Doc/Contra Book – New Requirement.docx
+++ b/AttendanceSystem/Database & Doc/Doc/Contra Book – New Requirement.docx
@@ -957,6 +957,15 @@
     <w:p>
       <w:pPr>
         <w:pStyle w:val="ListParagraph"/>
+        <w:ind w:left="294"/>
+        <w:rPr>
+          <w:lang w:val="en-US"/>
+        </w:rPr>
+      </w:pPr>
+    </w:p>
+    <w:p>
+      <w:pPr>
+        <w:pStyle w:val="ListParagraph"/>
         <w:ind w:left="-426"/>
         <w:rPr>
           <w:b/>
@@ -1032,7 +1041,6 @@
         <w:rPr>
           <w:lang w:val="en-US"/>
         </w:rPr>
-        <w:lastRenderedPageBreak/>
         <w:t>Company admin can give feedback to super admin any time.</w:t>
       </w:r>
     </w:p>

</xml_diff>